<commit_message>
Prima revisione del 20241106
</commit_message>
<xml_diff>
--- a/TinyML/cs249r_book/cs249r_book_it/Italian-reference-doc.docx
+++ b/TinyML/cs249r_book/cs249r_book_it/Italian-reference-doc.docx
@@ -104,10 +104,281 @@
         <w:t xml:space="preserve"> Abstract </w:t>
       </w:r>
     </w:p>
+    <w:sdt>
+      <w:sdtPr>
+        <w:rPr>
+          <w:rFonts w:asciiTheme="minorHAnsi" w:eastAsiaTheme="minorHAnsi" w:hAnsiTheme="minorHAnsi" w:cstheme="minorBidi"/>
+          <w:b w:val="0"/>
+          <w:sz w:val="24"/>
+          <w:szCs w:val="24"/>
+          <w:lang w:val="it-IT"/>
+        </w:rPr>
+        <w:id w:val="-1984991728"/>
+        <w:docPartObj>
+          <w:docPartGallery w:val="Table of Contents"/>
+          <w:docPartUnique/>
+        </w:docPartObj>
+      </w:sdtPr>
+      <w:sdtEndPr>
+        <w:rPr>
+          <w:bCs/>
+          <w:lang w:val="en-US"/>
+        </w:rPr>
+      </w:sdtEndPr>
+      <w:sdtContent>
+        <w:p>
+          <w:pPr>
+            <w:pStyle w:val="Titolosommario"/>
+          </w:pPr>
+          <w:r>
+            <w:t>Sommario</w:t>
+          </w:r>
+        </w:p>
+        <w:p>
+          <w:pPr>
+            <w:pStyle w:val="Sommario1"/>
+            <w:tabs>
+              <w:tab w:val="right" w:leader="dot" w:pos="9629"/>
+            </w:tabs>
+            <w:rPr>
+              <w:rFonts w:eastAsiaTheme="minorEastAsia"/>
+              <w:b w:val="0"/>
+              <w:noProof/>
+              <w:kern w:val="2"/>
+              <w:sz w:val="24"/>
+              <w:lang w:val="it-IT" w:eastAsia="it-IT"/>
+            </w:rPr>
+          </w:pPr>
+          <w:r>
+            <w:fldChar w:fldCharType="begin"/>
+          </w:r>
+          <w:r>
+            <w:instrText xml:space="preserve"> TOC \o "1-3" \h \z \u </w:instrText>
+          </w:r>
+          <w:r>
+            <w:fldChar w:fldCharType="separate"/>
+          </w:r>
+          <w:hyperlink w:anchor="_Toc178771550" w:history="1">
+            <w:r>
+              <w:rPr>
+                <w:rStyle w:val="Collegamentoipertestuale"/>
+                <w:noProof/>
+              </w:rPr>
+              <w:t>Heading 1</w:t>
+            </w:r>
+            <w:r>
+              <w:rPr>
+                <w:noProof/>
+                <w:webHidden/>
+              </w:rPr>
+              <w:tab/>
+            </w:r>
+            <w:r>
+              <w:rPr>
+                <w:noProof/>
+                <w:webHidden/>
+              </w:rPr>
+              <w:fldChar w:fldCharType="begin"/>
+            </w:r>
+            <w:r>
+              <w:rPr>
+                <w:noProof/>
+                <w:webHidden/>
+              </w:rPr>
+              <w:instrText xml:space="preserve"> PAGEREF _Toc178771550 \h </w:instrText>
+            </w:r>
+            <w:r>
+              <w:rPr>
+                <w:noProof/>
+                <w:webHidden/>
+              </w:rPr>
+            </w:r>
+            <w:r>
+              <w:rPr>
+                <w:noProof/>
+                <w:webHidden/>
+              </w:rPr>
+              <w:fldChar w:fldCharType="separate"/>
+            </w:r>
+            <w:r>
+              <w:rPr>
+                <w:noProof/>
+                <w:webHidden/>
+              </w:rPr>
+              <w:t>4</w:t>
+            </w:r>
+            <w:r>
+              <w:rPr>
+                <w:noProof/>
+                <w:webHidden/>
+              </w:rPr>
+              <w:fldChar w:fldCharType="end"/>
+            </w:r>
+          </w:hyperlink>
+        </w:p>
+        <w:p>
+          <w:pPr>
+            <w:pStyle w:val="Sommario2"/>
+            <w:tabs>
+              <w:tab w:val="right" w:leader="dot" w:pos="9629"/>
+            </w:tabs>
+            <w:rPr>
+              <w:rFonts w:eastAsiaTheme="minorEastAsia"/>
+              <w:noProof/>
+              <w:kern w:val="2"/>
+              <w:sz w:val="24"/>
+              <w:lang w:val="it-IT" w:eastAsia="it-IT"/>
+            </w:rPr>
+          </w:pPr>
+          <w:hyperlink w:anchor="_Toc178771551" w:history="1">
+            <w:r>
+              <w:rPr>
+                <w:rStyle w:val="Collegamentoipertestuale"/>
+                <w:noProof/>
+              </w:rPr>
+              <w:t>Heading 2</w:t>
+            </w:r>
+            <w:r>
+              <w:rPr>
+                <w:noProof/>
+                <w:webHidden/>
+              </w:rPr>
+              <w:tab/>
+            </w:r>
+            <w:r>
+              <w:rPr>
+                <w:noProof/>
+                <w:webHidden/>
+              </w:rPr>
+              <w:fldChar w:fldCharType="begin"/>
+            </w:r>
+            <w:r>
+              <w:rPr>
+                <w:noProof/>
+                <w:webHidden/>
+              </w:rPr>
+              <w:instrText xml:space="preserve"> PAGEREF _Toc178771551 \h </w:instrText>
+            </w:r>
+            <w:r>
+              <w:rPr>
+                <w:noProof/>
+                <w:webHidden/>
+              </w:rPr>
+            </w:r>
+            <w:r>
+              <w:rPr>
+                <w:noProof/>
+                <w:webHidden/>
+              </w:rPr>
+              <w:fldChar w:fldCharType="separate"/>
+            </w:r>
+            <w:r>
+              <w:rPr>
+                <w:noProof/>
+                <w:webHidden/>
+              </w:rPr>
+              <w:t>4</w:t>
+            </w:r>
+            <w:r>
+              <w:rPr>
+                <w:noProof/>
+                <w:webHidden/>
+              </w:rPr>
+              <w:fldChar w:fldCharType="end"/>
+            </w:r>
+          </w:hyperlink>
+        </w:p>
+        <w:p>
+          <w:pPr>
+            <w:pStyle w:val="Sommario3"/>
+            <w:tabs>
+              <w:tab w:val="right" w:leader="dot" w:pos="9629"/>
+            </w:tabs>
+            <w:rPr>
+              <w:rFonts w:eastAsiaTheme="minorEastAsia"/>
+              <w:noProof/>
+              <w:kern w:val="2"/>
+              <w:sz w:val="24"/>
+              <w:lang w:val="it-IT" w:eastAsia="it-IT"/>
+            </w:rPr>
+          </w:pPr>
+          <w:hyperlink w:anchor="_Toc178771552" w:history="1">
+            <w:r>
+              <w:rPr>
+                <w:rStyle w:val="Collegamentoipertestuale"/>
+                <w:noProof/>
+              </w:rPr>
+              <w:t>Heading 3</w:t>
+            </w:r>
+            <w:r>
+              <w:rPr>
+                <w:noProof/>
+                <w:webHidden/>
+              </w:rPr>
+              <w:tab/>
+            </w:r>
+            <w:r>
+              <w:rPr>
+                <w:noProof/>
+                <w:webHidden/>
+              </w:rPr>
+              <w:fldChar w:fldCharType="begin"/>
+            </w:r>
+            <w:r>
+              <w:rPr>
+                <w:noProof/>
+                <w:webHidden/>
+              </w:rPr>
+              <w:instrText xml:space="preserve"> PAGEREF _Toc178771552 \h </w:instrText>
+            </w:r>
+            <w:r>
+              <w:rPr>
+                <w:noProof/>
+                <w:webHidden/>
+              </w:rPr>
+            </w:r>
+            <w:r>
+              <w:rPr>
+                <w:noProof/>
+                <w:webHidden/>
+              </w:rPr>
+              <w:fldChar w:fldCharType="separate"/>
+            </w:r>
+            <w:r>
+              <w:rPr>
+                <w:noProof/>
+                <w:webHidden/>
+              </w:rPr>
+              <w:t>4</w:t>
+            </w:r>
+            <w:r>
+              <w:rPr>
+                <w:noProof/>
+                <w:webHidden/>
+              </w:rPr>
+              <w:fldChar w:fldCharType="end"/>
+            </w:r>
+          </w:hyperlink>
+        </w:p>
+        <w:p>
+          <w:r>
+            <w:rPr>
+              <w:b/>
+              <w:bCs/>
+            </w:rPr>
+            <w:fldChar w:fldCharType="end"/>
+          </w:r>
+        </w:p>
+      </w:sdtContent>
+    </w:sdt>
+    <w:p>
+      <w:pPr>
+        <w:pStyle w:val="Corpotesto"/>
+      </w:pPr>
+    </w:p>
     <w:p>
       <w:pPr>
         <w:pStyle w:val="Titolo1"/>
-        <w:pageBreakBefore/>
       </w:pPr>
       <w:bookmarkStart w:id="0" w:name="heading-1"/>
       <w:r>
@@ -115,10 +386,12 @@
         <w:t xml:space="preserve"> </w:t>
       </w:r>
       <w:bookmarkStart w:id="1" w:name="_Ref178415821"/>
+      <w:bookmarkStart w:id="2" w:name="_Toc178771550"/>
       <w:r>
         <w:t>Heading 1</w:t>
       </w:r>
       <w:bookmarkEnd w:id="1"/>
+      <w:bookmarkEnd w:id="2"/>
       <w:r>
         <w:t xml:space="preserve"> </w:t>
       </w:r>
@@ -128,81 +401,97 @@
       <w:pPr>
         <w:pStyle w:val="Titolo2"/>
       </w:pPr>
-      <w:bookmarkStart w:id="2" w:name="heading-2"/>
-      <w:r>
-        <w:t xml:space="preserve"> Heading 2 </w:t>
-      </w:r>
-      <w:bookmarkEnd w:id="2"/>
+      <w:bookmarkStart w:id="3" w:name="heading-2"/>
+      <w:r>
+        <w:t xml:space="preserve"> </w:t>
+      </w:r>
+      <w:bookmarkStart w:id="4" w:name="_Toc178771551"/>
+      <w:r>
+        <w:t>Heading 2</w:t>
+      </w:r>
+      <w:bookmarkEnd w:id="4"/>
+      <w:r>
+        <w:t xml:space="preserve"> </w:t>
+      </w:r>
+      <w:bookmarkEnd w:id="3"/>
     </w:p>
     <w:p>
       <w:pPr>
         <w:pStyle w:val="Titolo3"/>
       </w:pPr>
-      <w:bookmarkStart w:id="3" w:name="heading-3"/>
-      <w:r>
-        <w:t xml:space="preserve"> Heading 3 </w:t>
-      </w:r>
-      <w:bookmarkEnd w:id="3"/>
+      <w:bookmarkStart w:id="5" w:name="heading-3"/>
+      <w:r>
+        <w:t xml:space="preserve"> </w:t>
+      </w:r>
+      <w:bookmarkStart w:id="6" w:name="_Toc178771552"/>
+      <w:r>
+        <w:t>Heading 3</w:t>
+      </w:r>
+      <w:bookmarkEnd w:id="6"/>
+      <w:r>
+        <w:t xml:space="preserve"> </w:t>
+      </w:r>
+      <w:bookmarkEnd w:id="5"/>
     </w:p>
     <w:p>
       <w:pPr>
         <w:pStyle w:val="Titolo4"/>
       </w:pPr>
-      <w:bookmarkStart w:id="4" w:name="heading-4"/>
+      <w:bookmarkStart w:id="7" w:name="heading-4"/>
       <w:r>
         <w:t xml:space="preserve"> Heading 4 </w:t>
       </w:r>
-      <w:bookmarkEnd w:id="4"/>
+      <w:bookmarkEnd w:id="7"/>
     </w:p>
     <w:p>
       <w:pPr>
         <w:pStyle w:val="Titolo5"/>
       </w:pPr>
-      <w:bookmarkStart w:id="5" w:name="heading-5"/>
+      <w:bookmarkStart w:id="8" w:name="heading-5"/>
       <w:r>
         <w:t xml:space="preserve"> Heading 5 </w:t>
       </w:r>
-      <w:bookmarkEnd w:id="5"/>
+      <w:bookmarkEnd w:id="8"/>
     </w:p>
     <w:p>
       <w:pPr>
         <w:pStyle w:val="Titolo6"/>
       </w:pPr>
-      <w:bookmarkStart w:id="6" w:name="heading-6"/>
+      <w:bookmarkStart w:id="9" w:name="heading-6"/>
       <w:r>
         <w:t xml:space="preserve"> Heading 6 </w:t>
       </w:r>
-      <w:bookmarkEnd w:id="6"/>
+      <w:bookmarkEnd w:id="9"/>
     </w:p>
     <w:p>
       <w:pPr>
         <w:pStyle w:val="Titolo7"/>
       </w:pPr>
-      <w:bookmarkStart w:id="7" w:name="heading-7"/>
+      <w:bookmarkStart w:id="10" w:name="heading-7"/>
       <w:r>
         <w:t xml:space="preserve"> Heading 7 </w:t>
       </w:r>
-      <w:bookmarkEnd w:id="7"/>
+      <w:bookmarkEnd w:id="10"/>
     </w:p>
     <w:p>
       <w:pPr>
         <w:pStyle w:val="Titolo8"/>
       </w:pPr>
-      <w:bookmarkStart w:id="8" w:name="heading-8"/>
+      <w:bookmarkStart w:id="11" w:name="heading-8"/>
       <w:r>
         <w:t xml:space="preserve"> Heading 8 </w:t>
       </w:r>
-      <w:bookmarkEnd w:id="8"/>
+      <w:bookmarkEnd w:id="11"/>
     </w:p>
     <w:p>
       <w:pPr>
         <w:pStyle w:val="Titolo9"/>
       </w:pPr>
-      <w:bookmarkStart w:id="9" w:name="heading-9"/>
+      <w:bookmarkStart w:id="12" w:name="heading-9"/>
       <w:r>
         <w:t xml:space="preserve"> Heading 9 </w:t>
       </w:r>
-      <w:bookmarkEnd w:id="9"/>
+      <w:bookmarkEnd w:id="12"/>
     </w:p>
     <w:p>
       <w:pPr>
@@ -642,6 +931,65 @@
     </w:p>
     <w:p>
       <w:pPr>
+        <w:pStyle w:val="Image"/>
+      </w:pPr>
+      <w:r>
+        <w:drawing>
+          <wp:inline distT="0" distB="0" distL="0" distR="0" wp14:anchorId="5752777D" wp14:editId="11BEDEA4">
+            <wp:extent cx="1828800" cy="1828800"/>
+            <wp:effectExtent l="0" t="0" r="0" b="0"/>
+            <wp:docPr id="3256" name="Picture" descr="Nicla Vision. Fonte: Arduino"/>
+            <wp:cNvGraphicFramePr/>
+            <a:graphic xmlns:a="http://schemas.openxmlformats.org/drawingml/2006/main">
+              <a:graphicData uri="http://schemas.openxmlformats.org/drawingml/2006/picture">
+                <pic:pic xmlns:pic="http://schemas.openxmlformats.org/drawingml/2006/picture">
+                  <pic:nvPicPr>
+                    <pic:cNvPr id="3257" name="Picture" descr="contents\labs\arduino\nicla_vision/./images/jpg/nicla_vision_quarter.jpeg"/>
+                    <pic:cNvPicPr>
+                      <a:picLocks noChangeAspect="1" noChangeArrowheads="1"/>
+                    </pic:cNvPicPr>
+                  </pic:nvPicPr>
+                  <pic:blipFill>
+                    <a:blip r:embed="rId10"/>
+                    <a:stretch>
+                      <a:fillRect/>
+                    </a:stretch>
+                  </pic:blipFill>
+                  <pic:spPr bwMode="auto">
+                    <a:xfrm>
+                      <a:off x="0" y="0"/>
+                      <a:ext cx="1828800" cy="1828800"/>
+                    </a:xfrm>
+                    <a:prstGeom prst="rect">
+                      <a:avLst/>
+                    </a:prstGeom>
+                    <a:noFill/>
+                    <a:ln w="9525">
+                      <a:noFill/>
+                      <a:headEnd/>
+                      <a:tailEnd/>
+                    </a:ln>
+                  </pic:spPr>
+                </pic:pic>
+              </a:graphicData>
+            </a:graphic>
+          </wp:inline>
+        </w:drawing>
+      </w:r>
+    </w:p>
+    <w:p>
+      <w:pPr>
+        <w:pStyle w:val="ImageCaption"/>
+      </w:pPr>
+      <w:r>
+        <w:t xml:space="preserve">Nicla Vision. Fonte: </w:t>
+      </w:r>
+      <w:r>
+        <w:t>Arduino</w:t>
+      </w:r>
+    </w:p>
+    <w:p>
+      <w:pPr>
         <w:pStyle w:val="Definition"/>
         <w:rPr>
           <w:lang w:val="it-IT"/>
@@ -649,12 +997,12 @@
       </w:pPr>
     </w:p>
     <w:sectPr>
-      <w:headerReference w:type="even" r:id="rId10"/>
-      <w:headerReference w:type="default" r:id="rId11"/>
-      <w:footerReference w:type="even" r:id="rId12"/>
-      <w:footerReference w:type="default" r:id="rId13"/>
-      <w:headerReference w:type="first" r:id="rId14"/>
-      <w:footerReference w:type="first" r:id="rId15"/>
+      <w:headerReference w:type="even" r:id="rId11"/>
+      <w:headerReference w:type="default" r:id="rId12"/>
+      <w:footerReference w:type="even" r:id="rId13"/>
+      <w:footerReference w:type="default" r:id="rId14"/>
+      <w:headerReference w:type="first" r:id="rId15"/>
+      <w:footerReference w:type="first" r:id="rId16"/>
       <w:pgSz w:w="11907" w:h="16840" w:code="9"/>
       <w:pgMar w:top="1134" w:right="567" w:bottom="567" w:left="567" w:header="720" w:footer="720" w:gutter="1134"/>
       <w:cols w:space="720"/>
@@ -1168,6 +1516,10 @@
     </w:pPrDefault>
   </w:docDefaults>
   <w:latentStyles w:defLockedState="0" w:defUIPriority="0" w:defSemiHidden="0" w:defUnhideWhenUsed="0" w:defQFormat="0" w:count="376">
+    <w:lsdException w:name="toc 1" w:uiPriority="39"/>
+    <w:lsdException w:name="toc 2" w:uiPriority="39"/>
+    <w:lsdException w:name="toc 3" w:uiPriority="39"/>
+    <w:lsdException w:name="Hyperlink" w:uiPriority="99"/>
     <w:lsdException w:name="Normal Table" w:semiHidden="1" w:unhideWhenUsed="1"/>
     <w:lsdException w:name="Table Simple 1" w:semiHidden="1" w:unhideWhenUsed="1"/>
     <w:lsdException w:name="Table Simple 2" w:semiHidden="1" w:unhideWhenUsed="1"/>
@@ -1426,10 +1778,11 @@
     <w:link w:val="Titolo1Carattere"/>
     <w:uiPriority w:val="9"/>
     <w:qFormat/>
-    <w:rsid w:val="00140278"/>
+    <w:rsid w:val="008E675F"/>
     <w:pPr>
       <w:keepNext/>
       <w:keepLines/>
+      <w:pageBreakBefore/>
       <w:spacing w:before="120"/>
       <w:outlineLvl w:val="0"/>
     </w:pPr>
@@ -1648,9 +2001,7 @@
     <w:name w:val="Body Text"/>
     <w:basedOn w:val="Normale"/>
     <w:qFormat/>
-    <w:pPr>
-      <w:spacing w:before="180" w:after="180"/>
-    </w:pPr>
+    <w:rsid w:val="005A73B2"/>
   </w:style>
   <w:style w:type="paragraph" w:customStyle="1" w:styleId="FirstParagraph">
     <w:name w:val="First Paragraph"/>
@@ -1658,9 +2009,6 @@
     <w:next w:val="Corpotesto"/>
     <w:qFormat/>
     <w:rsid w:val="00C34D01"/>
-    <w:pPr>
-      <w:spacing w:before="0" w:after="0"/>
-    </w:pPr>
   </w:style>
   <w:style w:type="paragraph" w:customStyle="1" w:styleId="Compact">
     <w:name w:val="Compact"/>
@@ -1766,15 +2114,16 @@
     <w:basedOn w:val="Normale"/>
     <w:next w:val="Abstract"/>
     <w:qFormat/>
+    <w:rsid w:val="00B51487"/>
     <w:pPr>
       <w:keepNext/>
       <w:keepLines/>
+      <w:pageBreakBefore/>
       <w:spacing w:before="300"/>
       <w:jc w:val="center"/>
     </w:pPr>
     <w:rPr>
       <w:b/>
-      <w:color w:val="345A8A"/>
       <w:sz w:val="20"/>
       <w:szCs w:val="20"/>
     </w:rPr>
@@ -1804,7 +2153,7 @@
     <w:basedOn w:val="Carpredefinitoparagrafo"/>
     <w:link w:val="Titolo1"/>
     <w:uiPriority w:val="9"/>
-    <w:rsid w:val="00140278"/>
+    <w:rsid w:val="008E675F"/>
     <w:rPr>
       <w:rFonts w:asciiTheme="majorHAnsi" w:eastAsiaTheme="majorEastAsia" w:hAnsiTheme="majorHAnsi" w:cstheme="majorBidi"/>
       <w:b/>
@@ -2016,6 +2365,14 @@
   <w:style w:type="paragraph" w:customStyle="1" w:styleId="ImageCaption">
     <w:name w:val="Image Caption"/>
     <w:basedOn w:val="Didascalia"/>
+    <w:rsid w:val="00480C94"/>
+    <w:pPr>
+      <w:jc w:val="center"/>
+    </w:pPr>
+    <w:rPr>
+      <w:rFonts w:ascii="Arial" w:hAnsi="Arial"/>
+      <w:sz w:val="20"/>
+    </w:rPr>
   </w:style>
   <w:style w:type="paragraph" w:customStyle="1" w:styleId="Figure">
     <w:name w:val="Figure"/>
@@ -2037,10 +2394,10 @@
     <w:name w:val="Verbatim Char"/>
     <w:basedOn w:val="DidascaliaCarattere"/>
     <w:link w:val="SourceCode"/>
-    <w:rsid w:val="00EF63BB"/>
+    <w:rsid w:val="00CD4159"/>
     <w:rPr>
       <w:rFonts w:ascii="Courier New" w:hAnsi="Courier New"/>
-      <w:sz w:val="20"/>
+      <w:sz w:val="18"/>
       <w:shd w:val="clear" w:color="auto" w:fill="F1F3F5"/>
     </w:rPr>
   </w:style>
@@ -2058,6 +2415,7 @@
   <w:style w:type="character" w:styleId="Collegamentoipertestuale">
     <w:name w:val="Hyperlink"/>
     <w:basedOn w:val="DidascaliaCarattere"/>
+    <w:uiPriority w:val="99"/>
     <w:rPr>
       <w:color w:val="156082" w:themeColor="accent1"/>
     </w:rPr>
@@ -2069,6 +2427,7 @@
     <w:uiPriority w:val="39"/>
     <w:unhideWhenUsed/>
     <w:qFormat/>
+    <w:rsid w:val="00B51487"/>
     <w:pPr>
       <w:spacing w:before="240" w:line="259" w:lineRule="auto"/>
       <w:outlineLvl w:val="9"/>
@@ -2115,6 +2474,7 @@
     <w:basedOn w:val="Normale"/>
     <w:next w:val="Normale"/>
     <w:autoRedefine/>
+    <w:uiPriority w:val="39"/>
     <w:rsid w:val="00467F00"/>
     <w:rPr>
       <w:b/>
@@ -2126,6 +2486,7 @@
     <w:basedOn w:val="Normale"/>
     <w:next w:val="Normale"/>
     <w:autoRedefine/>
+    <w:uiPriority w:val="39"/>
     <w:rsid w:val="00467F00"/>
     <w:pPr>
       <w:ind w:left="238"/>
@@ -2139,6 +2500,7 @@
     <w:basedOn w:val="Normale"/>
     <w:next w:val="Normale"/>
     <w:autoRedefine/>
+    <w:uiPriority w:val="39"/>
     <w:rsid w:val="00467F00"/>
     <w:pPr>
       <w:ind w:left="482"/>
@@ -2163,7 +2525,7 @@
   <w:style w:type="paragraph" w:customStyle="1" w:styleId="SourceCode">
     <w:name w:val="Source Code"/>
     <w:link w:val="VerbatimChar"/>
-    <w:rsid w:val="00EF63BB"/>
+    <w:rsid w:val="00CD4159"/>
     <w:pPr>
       <w:pBdr>
         <w:top w:val="single" w:sz="4" w:space="1" w:color="auto"/>
@@ -2175,7 +2537,53 @@
     </w:pPr>
     <w:rPr>
       <w:rFonts w:ascii="Courier New" w:hAnsi="Courier New"/>
-      <w:sz w:val="20"/>
+      <w:sz w:val="18"/>
+    </w:rPr>
+  </w:style>
+  <w:style w:type="paragraph" w:customStyle="1" w:styleId="Image">
+    <w:name w:val="Image"/>
+    <w:basedOn w:val="CaptionedFigure"/>
+    <w:qFormat/>
+    <w:rsid w:val="00480C94"/>
+    <w:pPr>
+      <w:keepLines/>
+      <w:jc w:val="center"/>
+    </w:pPr>
+    <w:rPr>
+      <w:noProof/>
+      <w:lang w:val="it"/>
+    </w:rPr>
+  </w:style>
+  <w:style w:type="paragraph" w:styleId="Corpodeltesto2">
+    <w:name w:val="Body Text 2"/>
+    <w:basedOn w:val="Normale"/>
+    <w:link w:val="Corpodeltesto2Carattere"/>
+    <w:rsid w:val="005A73B2"/>
+  </w:style>
+  <w:style w:type="character" w:customStyle="1" w:styleId="Corpodeltesto2Carattere">
+    <w:name w:val="Corpo del testo 2 Carattere"/>
+    <w:basedOn w:val="Carpredefinitoparagrafo"/>
+    <w:link w:val="Corpodeltesto2"/>
+    <w:rsid w:val="005A73B2"/>
+  </w:style>
+  <w:style w:type="paragraph" w:styleId="Corpodeltesto3">
+    <w:name w:val="Body Text 3"/>
+    <w:basedOn w:val="Normale"/>
+    <w:link w:val="Corpodeltesto3Carattere"/>
+    <w:rsid w:val="005A73B2"/>
+    <w:rPr>
+      <w:sz w:val="16"/>
+      <w:szCs w:val="16"/>
+    </w:rPr>
+  </w:style>
+  <w:style w:type="character" w:customStyle="1" w:styleId="Corpodeltesto3Carattere">
+    <w:name w:val="Corpo del testo 3 Carattere"/>
+    <w:basedOn w:val="Carpredefinitoparagrafo"/>
+    <w:link w:val="Corpodeltesto3"/>
+    <w:rsid w:val="005A73B2"/>
+    <w:rPr>
+      <w:sz w:val="16"/>
+      <w:szCs w:val="16"/>
     </w:rPr>
   </w:style>
 </w:styles>

</xml_diff>